<commit_message>
Fixed title page and release info
</commit_message>
<xml_diff>
--- a/teams/vsa/teams/devops/On Call Support and Monitoring Plan.docx
+++ b/teams/vsa/teams/devops/On Call Support and Monitoring Plan.docx
@@ -202,7 +202,17 @@
           <w:sz w:val="28"/>
           <w:szCs w:val="28"/>
         </w:rPr>
-        <w:t>September 2019</w:t>
+        <w:t>November</w:t>
+      </w:r>
+      <w:r>
+        <w:rPr>
+          <w:rFonts w:ascii="Arial" w:eastAsia="Arial" w:hAnsi="Arial" w:cs="Arial"/>
+          <w:b/>
+          <w:color w:val="000000"/>
+          <w:sz w:val="28"/>
+          <w:szCs w:val="28"/>
+        </w:rPr>
+        <w:t xml:space="preserve"> 2019</w:t>
       </w:r>
     </w:p>
     <w:p>
@@ -232,7 +242,17 @@
           <w:sz w:val="28"/>
           <w:szCs w:val="28"/>
         </w:rPr>
-        <w:t>Version 0.1</w:t>
+        <w:t xml:space="preserve">Version </w:t>
+      </w:r>
+      <w:r>
+        <w:rPr>
+          <w:rFonts w:ascii="Arial" w:eastAsia="Arial" w:hAnsi="Arial" w:cs="Arial"/>
+          <w:b/>
+          <w:color w:val="000000"/>
+          <w:sz w:val="28"/>
+          <w:szCs w:val="28"/>
+        </w:rPr>
+        <w:t>1.0</w:t>
       </w:r>
     </w:p>
     <w:p>
@@ -500,60 +520,6 @@
           </w:tcPr>
           <w:p>
             <w:pPr>
-              <w:spacing w:before="60" w:after="60"/>
-              <w:rPr>
-                <w:rFonts w:ascii="Arial" w:eastAsia="Arial" w:hAnsi="Arial" w:cs="Arial"/>
-              </w:rPr>
-            </w:pPr>
-          </w:p>
-        </w:tc>
-        <w:tc>
-          <w:tcPr>
-            <w:tcW w:w="1097" w:type="dxa"/>
-          </w:tcPr>
-          <w:p>
-            <w:pPr>
-              <w:spacing w:before="60" w:after="60"/>
-              <w:rPr>
-                <w:rFonts w:ascii="Arial" w:eastAsia="Arial" w:hAnsi="Arial" w:cs="Arial"/>
-              </w:rPr>
-            </w:pPr>
-          </w:p>
-        </w:tc>
-        <w:tc>
-          <w:tcPr>
-            <w:tcW w:w="4298" w:type="dxa"/>
-          </w:tcPr>
-          <w:p>
-            <w:pPr>
-              <w:spacing w:before="60" w:after="60"/>
-              <w:rPr>
-                <w:rFonts w:ascii="Arial" w:eastAsia="Arial" w:hAnsi="Arial" w:cs="Arial"/>
-              </w:rPr>
-            </w:pPr>
-          </w:p>
-        </w:tc>
-        <w:tc>
-          <w:tcPr>
-            <w:tcW w:w="2271" w:type="dxa"/>
-          </w:tcPr>
-          <w:p>
-            <w:pPr>
-              <w:spacing w:before="60" w:after="60"/>
-              <w:rPr>
-                <w:rFonts w:ascii="Arial" w:eastAsia="Arial" w:hAnsi="Arial" w:cs="Arial"/>
-              </w:rPr>
-            </w:pPr>
-          </w:p>
-        </w:tc>
-      </w:tr>
-      <w:tr>
-        <w:tc>
-          <w:tcPr>
-            <w:tcW w:w="1684" w:type="dxa"/>
-          </w:tcPr>
-          <w:p>
-            <w:pPr>
               <w:pBdr>
                 <w:top w:val="nil"/>
                 <w:left w:val="nil"/>
@@ -673,6 +639,290 @@
                 <w:szCs w:val="22"/>
               </w:rPr>
               <w:t>Jose Costa</w:t>
+            </w:r>
+          </w:p>
+        </w:tc>
+      </w:tr>
+      <w:tr>
+        <w:tc>
+          <w:tcPr>
+            <w:tcW w:w="1684" w:type="dxa"/>
+          </w:tcPr>
+          <w:p>
+            <w:pPr>
+              <w:pBdr>
+                <w:top w:val="nil"/>
+                <w:left w:val="nil"/>
+                <w:bottom w:val="nil"/>
+                <w:right w:val="nil"/>
+                <w:between w:val="nil"/>
+              </w:pBdr>
+              <w:spacing w:before="60" w:after="60"/>
+              <w:rPr>
+                <w:rFonts w:ascii="Arial" w:eastAsia="Arial" w:hAnsi="Arial" w:cs="Arial"/>
+                <w:color w:val="000000"/>
+                <w:sz w:val="22"/>
+                <w:szCs w:val="22"/>
+              </w:rPr>
+            </w:pPr>
+            <w:r>
+              <w:rPr>
+                <w:rFonts w:ascii="Arial" w:eastAsia="Arial" w:hAnsi="Arial" w:cs="Arial"/>
+                <w:color w:val="000000"/>
+                <w:sz w:val="22"/>
+                <w:szCs w:val="22"/>
+              </w:rPr>
+              <w:t>11/1</w:t>
+            </w:r>
+            <w:r>
+              <w:rPr>
+                <w:rFonts w:ascii="Arial" w:eastAsia="Arial" w:hAnsi="Arial" w:cs="Arial"/>
+                <w:color w:val="000000"/>
+                <w:sz w:val="22"/>
+                <w:szCs w:val="22"/>
+              </w:rPr>
+              <w:t>5</w:t>
+            </w:r>
+            <w:bookmarkStart w:id="1" w:name="_GoBack"/>
+            <w:bookmarkEnd w:id="1"/>
+            <w:r>
+              <w:rPr>
+                <w:rFonts w:ascii="Arial" w:eastAsia="Arial" w:hAnsi="Arial" w:cs="Arial"/>
+                <w:color w:val="000000"/>
+                <w:sz w:val="22"/>
+                <w:szCs w:val="22"/>
+              </w:rPr>
+              <w:t>/2019</w:t>
+            </w:r>
+          </w:p>
+        </w:tc>
+        <w:tc>
+          <w:tcPr>
+            <w:tcW w:w="1097" w:type="dxa"/>
+          </w:tcPr>
+          <w:p>
+            <w:pPr>
+              <w:pBdr>
+                <w:top w:val="nil"/>
+                <w:left w:val="nil"/>
+                <w:bottom w:val="nil"/>
+                <w:right w:val="nil"/>
+                <w:between w:val="nil"/>
+              </w:pBdr>
+              <w:spacing w:before="60" w:after="60"/>
+              <w:rPr>
+                <w:rFonts w:ascii="Arial" w:eastAsia="Arial" w:hAnsi="Arial" w:cs="Arial"/>
+                <w:color w:val="000000"/>
+                <w:sz w:val="22"/>
+                <w:szCs w:val="22"/>
+              </w:rPr>
+            </w:pPr>
+            <w:r>
+              <w:rPr>
+                <w:rFonts w:ascii="Arial" w:eastAsia="Arial" w:hAnsi="Arial" w:cs="Arial"/>
+                <w:color w:val="000000"/>
+                <w:sz w:val="22"/>
+                <w:szCs w:val="22"/>
+              </w:rPr>
+              <w:t>1.0</w:t>
+            </w:r>
+          </w:p>
+        </w:tc>
+        <w:tc>
+          <w:tcPr>
+            <w:tcW w:w="4298" w:type="dxa"/>
+          </w:tcPr>
+          <w:p>
+            <w:pPr>
+              <w:pBdr>
+                <w:top w:val="nil"/>
+                <w:left w:val="nil"/>
+                <w:bottom w:val="nil"/>
+                <w:right w:val="nil"/>
+                <w:between w:val="nil"/>
+              </w:pBdr>
+              <w:spacing w:before="60" w:after="60"/>
+              <w:rPr>
+                <w:rFonts w:ascii="Arial" w:eastAsia="Arial" w:hAnsi="Arial" w:cs="Arial"/>
+                <w:color w:val="000000"/>
+                <w:sz w:val="22"/>
+                <w:szCs w:val="22"/>
+              </w:rPr>
+            </w:pPr>
+            <w:r>
+              <w:rPr>
+                <w:rFonts w:ascii="Arial" w:eastAsia="Arial" w:hAnsi="Arial" w:cs="Arial"/>
+                <w:color w:val="000000"/>
+                <w:sz w:val="22"/>
+                <w:szCs w:val="22"/>
+              </w:rPr>
+              <w:t>Updates to bring it to full initial deliverable.</w:t>
+            </w:r>
+          </w:p>
+          <w:p>
+            <w:pPr>
+              <w:pBdr>
+                <w:top w:val="nil"/>
+                <w:left w:val="nil"/>
+                <w:bottom w:val="nil"/>
+                <w:right w:val="nil"/>
+                <w:between w:val="nil"/>
+              </w:pBdr>
+              <w:spacing w:before="60" w:after="60"/>
+              <w:rPr>
+                <w:rFonts w:ascii="Arial" w:eastAsia="Arial" w:hAnsi="Arial" w:cs="Arial"/>
+                <w:color w:val="000000"/>
+                <w:sz w:val="22"/>
+                <w:szCs w:val="22"/>
+              </w:rPr>
+            </w:pPr>
+            <w:r>
+              <w:rPr>
+                <w:rFonts w:ascii="Arial" w:eastAsia="Arial" w:hAnsi="Arial" w:cs="Arial"/>
+                <w:color w:val="000000"/>
+                <w:sz w:val="22"/>
+                <w:szCs w:val="22"/>
+              </w:rPr>
+              <w:t>Changes:</w:t>
+            </w:r>
+          </w:p>
+          <w:p>
+            <w:pPr>
+              <w:pStyle w:val="ListParagraph"/>
+              <w:numPr>
+                <w:ilvl w:val="0"/>
+                <w:numId w:val="19"/>
+              </w:numPr>
+              <w:pBdr>
+                <w:top w:val="nil"/>
+                <w:left w:val="nil"/>
+                <w:bottom w:val="nil"/>
+                <w:right w:val="nil"/>
+                <w:between w:val="nil"/>
+              </w:pBdr>
+              <w:spacing w:before="60" w:after="60"/>
+              <w:rPr>
+                <w:rFonts w:ascii="Arial" w:eastAsia="Arial" w:hAnsi="Arial" w:cs="Arial"/>
+                <w:color w:val="000000"/>
+                <w:sz w:val="22"/>
+                <w:szCs w:val="22"/>
+              </w:rPr>
+            </w:pPr>
+            <w:r>
+              <w:rPr>
+                <w:rFonts w:ascii="Arial" w:eastAsia="Arial" w:hAnsi="Arial" w:cs="Arial"/>
+                <w:color w:val="000000"/>
+                <w:sz w:val="22"/>
+                <w:szCs w:val="22"/>
+              </w:rPr>
+              <w:t>Added defect process</w:t>
+            </w:r>
+          </w:p>
+          <w:p>
+            <w:pPr>
+              <w:pStyle w:val="ListParagraph"/>
+              <w:numPr>
+                <w:ilvl w:val="0"/>
+                <w:numId w:val="19"/>
+              </w:numPr>
+              <w:pBdr>
+                <w:top w:val="nil"/>
+                <w:left w:val="nil"/>
+                <w:bottom w:val="nil"/>
+                <w:right w:val="nil"/>
+                <w:between w:val="nil"/>
+              </w:pBdr>
+              <w:spacing w:before="60" w:after="60"/>
+              <w:rPr>
+                <w:rFonts w:ascii="Arial" w:eastAsia="Arial" w:hAnsi="Arial" w:cs="Arial"/>
+                <w:color w:val="000000"/>
+                <w:sz w:val="22"/>
+                <w:szCs w:val="22"/>
+              </w:rPr>
+            </w:pPr>
+            <w:proofErr w:type="spellStart"/>
+            <w:r>
+              <w:rPr>
+                <w:rFonts w:ascii="Arial" w:eastAsia="Arial" w:hAnsi="Arial" w:cs="Arial"/>
+                <w:color w:val="000000"/>
+                <w:sz w:val="22"/>
+                <w:szCs w:val="22"/>
+              </w:rPr>
+              <w:t>Modifed</w:t>
+            </w:r>
+            <w:proofErr w:type="spellEnd"/>
+            <w:r>
+              <w:rPr>
+                <w:rFonts w:ascii="Arial" w:eastAsia="Arial" w:hAnsi="Arial" w:cs="Arial"/>
+                <w:color w:val="000000"/>
+                <w:sz w:val="22"/>
+                <w:szCs w:val="22"/>
+              </w:rPr>
+              <w:t xml:space="preserve"> on-call tables</w:t>
+            </w:r>
+          </w:p>
+          <w:p>
+            <w:pPr>
+              <w:pStyle w:val="ListParagraph"/>
+              <w:numPr>
+                <w:ilvl w:val="0"/>
+                <w:numId w:val="19"/>
+              </w:numPr>
+              <w:pBdr>
+                <w:top w:val="nil"/>
+                <w:left w:val="nil"/>
+                <w:bottom w:val="nil"/>
+                <w:right w:val="nil"/>
+                <w:between w:val="nil"/>
+              </w:pBdr>
+              <w:spacing w:before="60" w:after="60"/>
+              <w:rPr>
+                <w:rFonts w:ascii="Arial" w:eastAsia="Arial" w:hAnsi="Arial" w:cs="Arial"/>
+                <w:color w:val="000000"/>
+                <w:sz w:val="22"/>
+                <w:szCs w:val="22"/>
+              </w:rPr>
+            </w:pPr>
+            <w:r>
+              <w:rPr>
+                <w:rFonts w:ascii="Arial" w:eastAsia="Arial" w:hAnsi="Arial" w:cs="Arial"/>
+                <w:color w:val="000000"/>
+                <w:sz w:val="22"/>
+                <w:szCs w:val="22"/>
+              </w:rPr>
+              <w:t>Added additional descriptions for Tier 2/3</w:t>
+            </w:r>
+          </w:p>
+        </w:tc>
+        <w:tc>
+          <w:tcPr>
+            <w:tcW w:w="2271" w:type="dxa"/>
+          </w:tcPr>
+          <w:p>
+            <w:pPr>
+              <w:pBdr>
+                <w:top w:val="nil"/>
+                <w:left w:val="nil"/>
+                <w:bottom w:val="nil"/>
+                <w:right w:val="nil"/>
+                <w:between w:val="nil"/>
+              </w:pBdr>
+              <w:spacing w:before="60" w:after="60"/>
+              <w:rPr>
+                <w:rFonts w:ascii="Arial" w:eastAsia="Arial" w:hAnsi="Arial" w:cs="Arial"/>
+                <w:color w:val="000000"/>
+                <w:sz w:val="22"/>
+                <w:szCs w:val="22"/>
+              </w:rPr>
+            </w:pPr>
+            <w:r>
+              <w:rPr>
+                <w:rFonts w:ascii="Arial" w:eastAsia="Arial" w:hAnsi="Arial" w:cs="Arial"/>
+                <w:color w:val="000000"/>
+                <w:sz w:val="22"/>
+                <w:szCs w:val="22"/>
+              </w:rPr>
+              <w:t>Jose Costa, Andre Zwilling, Luke Majewski</w:t>
             </w:r>
           </w:p>
         </w:tc>
@@ -911,127 +1161,80 @@
           <w:r>
             <w:fldChar w:fldCharType="separate"/>
           </w:r>
-          <w:bookmarkStart w:id="1" w:name="_GoBack"/>
-          <w:bookmarkEnd w:id="1"/>
-          <w:r>
-            <w:rPr>
-              <w:rStyle w:val="Hyperlink"/>
-              <w:noProof/>
-            </w:rPr>
-            <w:fldChar w:fldCharType="begin"/>
-          </w:r>
-          <w:r>
-            <w:rPr>
-              <w:rStyle w:val="Hyperlink"/>
-              <w:noProof/>
-            </w:rPr>
-            <w:instrText xml:space="preserve"> </w:instrText>
-          </w:r>
-          <w:r>
-            <w:rPr>
-              <w:noProof/>
-            </w:rPr>
-            <w:instrText>HYPERLINK \l "_Toc24742641"</w:instrText>
-          </w:r>
-          <w:r>
-            <w:rPr>
-              <w:rStyle w:val="Hyperlink"/>
-              <w:noProof/>
-            </w:rPr>
-            <w:instrText xml:space="preserve"> </w:instrText>
-          </w:r>
-          <w:r>
-            <w:rPr>
-              <w:rStyle w:val="Hyperlink"/>
-              <w:noProof/>
-            </w:rPr>
-          </w:r>
-          <w:r>
-            <w:rPr>
-              <w:rStyle w:val="Hyperlink"/>
-              <w:noProof/>
-            </w:rPr>
-            <w:fldChar w:fldCharType="separate"/>
-          </w:r>
-          <w:r>
-            <w:rPr>
-              <w:rStyle w:val="Hyperlink"/>
-              <w:noProof/>
-            </w:rPr>
-            <w:t>1.</w:t>
-          </w:r>
-          <w:r>
-            <w:rPr>
-              <w:rFonts w:asciiTheme="minorHAnsi" w:eastAsiaTheme="minorEastAsia" w:hAnsiTheme="minorHAnsi" w:cstheme="minorBidi"/>
-              <w:b w:val="0"/>
-              <w:noProof/>
-              <w:sz w:val="22"/>
-              <w:szCs w:val="22"/>
-            </w:rPr>
-            <w:tab/>
-          </w:r>
-          <w:r>
-            <w:rPr>
-              <w:rStyle w:val="Hyperlink"/>
-              <w:noProof/>
-            </w:rPr>
-            <w:t>Introduction</w:t>
-          </w:r>
-          <w:r>
-            <w:rPr>
-              <w:noProof/>
-              <w:webHidden/>
-            </w:rPr>
-            <w:tab/>
-          </w:r>
-          <w:r>
-            <w:rPr>
-              <w:noProof/>
-              <w:webHidden/>
-            </w:rPr>
-            <w:fldChar w:fldCharType="begin"/>
-          </w:r>
-          <w:r>
-            <w:rPr>
-              <w:noProof/>
-              <w:webHidden/>
-            </w:rPr>
-            <w:instrText xml:space="preserve"> PAGEREF _Toc24742641 \h </w:instrText>
-          </w:r>
-          <w:r>
-            <w:rPr>
-              <w:noProof/>
-              <w:webHidden/>
-            </w:rPr>
-          </w:r>
-          <w:r>
-            <w:rPr>
-              <w:noProof/>
-              <w:webHidden/>
-            </w:rPr>
-            <w:fldChar w:fldCharType="separate"/>
-          </w:r>
-          <w:r>
-            <w:rPr>
-              <w:noProof/>
-              <w:webHidden/>
-            </w:rPr>
-            <w:t>4</w:t>
-          </w:r>
-          <w:r>
-            <w:rPr>
-              <w:noProof/>
-              <w:webHidden/>
-            </w:rPr>
-            <w:fldChar w:fldCharType="end"/>
-          </w:r>
-          <w:r>
-            <w:rPr>
-              <w:rStyle w:val="Hyperlink"/>
-              <w:noProof/>
-            </w:rPr>
-            <w:fldChar w:fldCharType="end"/>
-          </w:r>
+          <w:hyperlink w:anchor="_Toc24742641" w:history="1">
+            <w:r>
+              <w:rPr>
+                <w:rStyle w:val="Hyperlink"/>
+                <w:noProof/>
+              </w:rPr>
+              <w:t>1.</w:t>
+            </w:r>
+            <w:r>
+              <w:rPr>
+                <w:rFonts w:asciiTheme="minorHAnsi" w:eastAsiaTheme="minorEastAsia" w:hAnsiTheme="minorHAnsi" w:cstheme="minorBidi"/>
+                <w:b w:val="0"/>
+                <w:noProof/>
+                <w:sz w:val="22"/>
+                <w:szCs w:val="22"/>
+              </w:rPr>
+              <w:tab/>
+            </w:r>
+            <w:r>
+              <w:rPr>
+                <w:rStyle w:val="Hyperlink"/>
+                <w:noProof/>
+              </w:rPr>
+              <w:t>Introduction</w:t>
+            </w:r>
+            <w:r>
+              <w:rPr>
+                <w:noProof/>
+                <w:webHidden/>
+              </w:rPr>
+              <w:tab/>
+            </w:r>
+            <w:r>
+              <w:rPr>
+                <w:noProof/>
+                <w:webHidden/>
+              </w:rPr>
+              <w:fldChar w:fldCharType="begin"/>
+            </w:r>
+            <w:r>
+              <w:rPr>
+                <w:noProof/>
+                <w:webHidden/>
+              </w:rPr>
+              <w:instrText xml:space="preserve"> PAGEREF _Toc24742641 \h </w:instrText>
+            </w:r>
+            <w:r>
+              <w:rPr>
+                <w:noProof/>
+                <w:webHidden/>
+              </w:rPr>
+            </w:r>
+            <w:r>
+              <w:rPr>
+                <w:noProof/>
+                <w:webHidden/>
+              </w:rPr>
+              <w:fldChar w:fldCharType="separate"/>
+            </w:r>
+            <w:r>
+              <w:rPr>
+                <w:noProof/>
+                <w:webHidden/>
+              </w:rPr>
+              <w:t>4</w:t>
+            </w:r>
+            <w:r>
+              <w:rPr>
+                <w:noProof/>
+                <w:webHidden/>
+              </w:rPr>
+              <w:fldChar w:fldCharType="end"/>
+            </w:r>
+          </w:hyperlink>
         </w:p>
         <w:p>
           <w:pPr>
@@ -5940,6 +6143,95 @@
     </w:lvl>
   </w:abstractNum>
   <w:abstractNum w:abstractNumId="4" w15:restartNumberingAfterBreak="0">
+    <w:nsid w:val="2BB27C0C"/>
+    <w:multiLevelType w:val="hybridMultilevel"/>
+    <w:tmpl w:val="5D481AF4"/>
+    <w:lvl w:ilvl="0" w:tplc="0409000F">
+      <w:start w:val="1"/>
+      <w:numFmt w:val="decimal"/>
+      <w:lvlText w:val="%1."/>
+      <w:lvlJc w:val="left"/>
+      <w:pPr>
+        <w:ind w:left="720" w:hanging="360"/>
+      </w:pPr>
+      <w:rPr>
+        <w:rFonts w:hint="default"/>
+      </w:rPr>
+    </w:lvl>
+    <w:lvl w:ilvl="1" w:tplc="04090019" w:tentative="1">
+      <w:start w:val="1"/>
+      <w:numFmt w:val="lowerLetter"/>
+      <w:lvlText w:val="%2."/>
+      <w:lvlJc w:val="left"/>
+      <w:pPr>
+        <w:ind w:left="1440" w:hanging="360"/>
+      </w:pPr>
+    </w:lvl>
+    <w:lvl w:ilvl="2" w:tplc="0409001B" w:tentative="1">
+      <w:start w:val="1"/>
+      <w:numFmt w:val="lowerRoman"/>
+      <w:lvlText w:val="%3."/>
+      <w:lvlJc w:val="right"/>
+      <w:pPr>
+        <w:ind w:left="2160" w:hanging="180"/>
+      </w:pPr>
+    </w:lvl>
+    <w:lvl w:ilvl="3" w:tplc="0409000F" w:tentative="1">
+      <w:start w:val="1"/>
+      <w:numFmt w:val="decimal"/>
+      <w:lvlText w:val="%4."/>
+      <w:lvlJc w:val="left"/>
+      <w:pPr>
+        <w:ind w:left="2880" w:hanging="360"/>
+      </w:pPr>
+    </w:lvl>
+    <w:lvl w:ilvl="4" w:tplc="04090019" w:tentative="1">
+      <w:start w:val="1"/>
+      <w:numFmt w:val="lowerLetter"/>
+      <w:lvlText w:val="%5."/>
+      <w:lvlJc w:val="left"/>
+      <w:pPr>
+        <w:ind w:left="3600" w:hanging="360"/>
+      </w:pPr>
+    </w:lvl>
+    <w:lvl w:ilvl="5" w:tplc="0409001B" w:tentative="1">
+      <w:start w:val="1"/>
+      <w:numFmt w:val="lowerRoman"/>
+      <w:lvlText w:val="%6."/>
+      <w:lvlJc w:val="right"/>
+      <w:pPr>
+        <w:ind w:left="4320" w:hanging="180"/>
+      </w:pPr>
+    </w:lvl>
+    <w:lvl w:ilvl="6" w:tplc="0409000F" w:tentative="1">
+      <w:start w:val="1"/>
+      <w:numFmt w:val="decimal"/>
+      <w:lvlText w:val="%7."/>
+      <w:lvlJc w:val="left"/>
+      <w:pPr>
+        <w:ind w:left="5040" w:hanging="360"/>
+      </w:pPr>
+    </w:lvl>
+    <w:lvl w:ilvl="7" w:tplc="04090019" w:tentative="1">
+      <w:start w:val="1"/>
+      <w:numFmt w:val="lowerLetter"/>
+      <w:lvlText w:val="%8."/>
+      <w:lvlJc w:val="left"/>
+      <w:pPr>
+        <w:ind w:left="5760" w:hanging="360"/>
+      </w:pPr>
+    </w:lvl>
+    <w:lvl w:ilvl="8" w:tplc="0409001B" w:tentative="1">
+      <w:start w:val="1"/>
+      <w:numFmt w:val="lowerRoman"/>
+      <w:lvlText w:val="%9."/>
+      <w:lvlJc w:val="right"/>
+      <w:pPr>
+        <w:ind w:left="6480" w:hanging="180"/>
+      </w:pPr>
+    </w:lvl>
+  </w:abstractNum>
+  <w:abstractNum w:abstractNumId="5" w15:restartNumberingAfterBreak="0">
     <w:nsid w:val="6F7A6B47"/>
     <w:multiLevelType w:val="multilevel"/>
     <w:tmpl w:val="ACD84A14"/>
@@ -6071,10 +6363,10 @@
     <w:abstractNumId w:val="1"/>
   </w:num>
   <w:num w:numId="4">
-    <w:abstractNumId w:val="4"/>
+    <w:abstractNumId w:val="5"/>
   </w:num>
   <w:num w:numId="5">
-    <w:abstractNumId w:val="4"/>
+    <w:abstractNumId w:val="5"/>
     <w:lvlOverride w:ilvl="0">
       <w:startOverride w:val="1"/>
     </w:lvlOverride>
@@ -6104,7 +6396,7 @@
     </w:lvlOverride>
   </w:num>
   <w:num w:numId="6">
-    <w:abstractNumId w:val="4"/>
+    <w:abstractNumId w:val="5"/>
     <w:lvlOverride w:ilvl="0">
       <w:startOverride w:val="1"/>
     </w:lvlOverride>
@@ -6134,7 +6426,7 @@
     </w:lvlOverride>
   </w:num>
   <w:num w:numId="7">
-    <w:abstractNumId w:val="4"/>
+    <w:abstractNumId w:val="5"/>
     <w:lvlOverride w:ilvl="0">
       <w:startOverride w:val="1"/>
     </w:lvlOverride>
@@ -6164,7 +6456,7 @@
     </w:lvlOverride>
   </w:num>
   <w:num w:numId="8">
-    <w:abstractNumId w:val="4"/>
+    <w:abstractNumId w:val="5"/>
     <w:lvlOverride w:ilvl="0">
       <w:startOverride w:val="1"/>
     </w:lvlOverride>
@@ -6194,7 +6486,7 @@
     </w:lvlOverride>
   </w:num>
   <w:num w:numId="9">
-    <w:abstractNumId w:val="4"/>
+    <w:abstractNumId w:val="5"/>
     <w:lvlOverride w:ilvl="0">
       <w:startOverride w:val="1"/>
     </w:lvlOverride>
@@ -6224,7 +6516,7 @@
     </w:lvlOverride>
   </w:num>
   <w:num w:numId="10">
-    <w:abstractNumId w:val="4"/>
+    <w:abstractNumId w:val="5"/>
     <w:lvlOverride w:ilvl="0">
       <w:startOverride w:val="1"/>
     </w:lvlOverride>
@@ -6254,7 +6546,7 @@
     </w:lvlOverride>
   </w:num>
   <w:num w:numId="11">
-    <w:abstractNumId w:val="4"/>
+    <w:abstractNumId w:val="5"/>
     <w:lvlOverride w:ilvl="0">
       <w:startOverride w:val="1"/>
     </w:lvlOverride>
@@ -6284,7 +6576,7 @@
     </w:lvlOverride>
   </w:num>
   <w:num w:numId="12">
-    <w:abstractNumId w:val="4"/>
+    <w:abstractNumId w:val="5"/>
     <w:lvlOverride w:ilvl="0">
       <w:startOverride w:val="1"/>
     </w:lvlOverride>
@@ -6314,7 +6606,7 @@
     </w:lvlOverride>
   </w:num>
   <w:num w:numId="13">
-    <w:abstractNumId w:val="4"/>
+    <w:abstractNumId w:val="5"/>
     <w:lvlOverride w:ilvl="0">
       <w:startOverride w:val="1"/>
     </w:lvlOverride>
@@ -6344,7 +6636,7 @@
     </w:lvlOverride>
   </w:num>
   <w:num w:numId="14">
-    <w:abstractNumId w:val="4"/>
+    <w:abstractNumId w:val="5"/>
     <w:lvlOverride w:ilvl="0">
       <w:startOverride w:val="1"/>
     </w:lvlOverride>
@@ -6374,7 +6666,7 @@
     </w:lvlOverride>
   </w:num>
   <w:num w:numId="15">
-    <w:abstractNumId w:val="4"/>
+    <w:abstractNumId w:val="5"/>
     <w:lvlOverride w:ilvl="0">
       <w:startOverride w:val="1"/>
     </w:lvlOverride>
@@ -6404,7 +6696,7 @@
     </w:lvlOverride>
   </w:num>
   <w:num w:numId="16">
-    <w:abstractNumId w:val="4"/>
+    <w:abstractNumId w:val="5"/>
     <w:lvlOverride w:ilvl="0">
       <w:startOverride w:val="1"/>
     </w:lvlOverride>
@@ -6437,6 +6729,9 @@
     <w:abstractNumId w:val="2"/>
   </w:num>
   <w:num w:numId="18">
+    <w:abstractNumId w:val="5"/>
+  </w:num>
+  <w:num w:numId="19">
     <w:abstractNumId w:val="4"/>
   </w:num>
 </w:numbering>

</xml_diff>